<commit_message>
Added launch.json configuration for debugging
</commit_message>
<xml_diff>
--- a/readme.docx
+++ b/readme.docx
@@ -18,13 +18,8 @@
         <w:bidi w:val="0"/>
       </w:pPr>
       <w:r>
-        <w:t xml:space="preserve">Build the </w:t>
-      </w:r>
-      <w:proofErr w:type="gramStart"/>
-      <w:r>
-        <w:t>docker</w:t>
-      </w:r>
-      <w:proofErr w:type="gramEnd"/>
+        <w:t>Build the docker</w:t>
+      </w:r>
     </w:p>
     <w:p>
       <w:pPr>
@@ -42,10 +37,7 @@
         <w:t>docker-template</w:t>
       </w:r>
       <w:r>
-        <w:t>-image</w:t>
-      </w:r>
-      <w:r>
-        <w:t xml:space="preserve"> is the name you give to the image):</w:t>
+        <w:t>-image is the name you give to the image):</w:t>
       </w:r>
     </w:p>
     <w:p>
@@ -61,16 +53,85 @@
         <w:t>docker build -t docker-template</w:t>
       </w:r>
       <w:r>
-        <w:t>-</w:t>
-      </w:r>
-      <w:proofErr w:type="gramStart"/>
-      <w:r>
-        <w:t>image</w:t>
+        <w:t>-image</w:t>
       </w:r>
       <w:r>
         <w:t xml:space="preserve"> .</w:t>
       </w:r>
-      <w:proofErr w:type="gramEnd"/>
+    </w:p>
+    <w:p>
+      <w:pPr>
+        <w:pStyle w:val="Heading1"/>
+        <w:bidi w:val="0"/>
+      </w:pPr>
+      <w:r>
+        <w:t>In VScode</w:t>
+      </w:r>
+    </w:p>
+    <w:p>
+      <w:pPr>
+        <w:pStyle w:val="ListParagraph"/>
+        <w:numPr>
+          <w:ilvl w:val="0"/>
+          <w:numId w:val="1"/>
+        </w:numPr>
+        <w:bidi w:val="0"/>
+      </w:pPr>
+      <w:r>
+        <w:t>Install the extensions:</w:t>
+      </w:r>
+    </w:p>
+    <w:p>
+      <w:pPr>
+        <w:pStyle w:val="ListParagraph"/>
+        <w:numPr>
+          <w:ilvl w:val="1"/>
+          <w:numId w:val="1"/>
+        </w:numPr>
+        <w:bidi w:val="0"/>
+      </w:pPr>
+      <w:r>
+        <w:t>Docker</w:t>
+      </w:r>
+    </w:p>
+    <w:p>
+      <w:pPr>
+        <w:pStyle w:val="ListParagraph"/>
+        <w:numPr>
+          <w:ilvl w:val="1"/>
+          <w:numId w:val="1"/>
+        </w:numPr>
+        <w:bidi w:val="0"/>
+      </w:pPr>
+      <w:r>
+        <w:t>Dev Containers</w:t>
+      </w:r>
+    </w:p>
+    <w:p>
+      <w:pPr>
+        <w:pStyle w:val="ListParagraph"/>
+        <w:numPr>
+          <w:ilvl w:val="0"/>
+          <w:numId w:val="1"/>
+        </w:numPr>
+        <w:bidi w:val="0"/>
+      </w:pPr>
+      <w:r>
+        <w:t>F1 -&gt; Dev Containers: Reopen in Container</w:t>
+      </w:r>
+    </w:p>
+    <w:p>
+      <w:pPr>
+        <w:pStyle w:val="ListParagraph"/>
+        <w:numPr>
+          <w:ilvl w:val="1"/>
+          <w:numId w:val="1"/>
+        </w:numPr>
+        <w:bidi w:val="0"/>
+      </w:pPr>
+      <w:r>
+        <w:t>You are now inside a container and can work on src code</w:t>
+      </w:r>
     </w:p>
     <w:sectPr>
       <w:pgSz w:w="11906" w:h="16838"/>
@@ -89,7 +150,7 @@
   <w:abstractNum w:abstractNumId="0" w15:restartNumberingAfterBreak="0">
     <w:nsid w:val="32A05783"/>
     <w:multiLevelType w:val="hybridMultilevel"/>
-    <w:tmpl w:val="1AD0F97C"/>
+    <w:tmpl w:val="8B12B50E"/>
     <w:lvl w:ilvl="0" w:tplc="04090001">
       <w:start w:val="1"/>
       <w:numFmt w:val="bullet"/>

</xml_diff>